<commit_message>
versão enviada para a banca.
</commit_message>
<xml_diff>
--- a/capitulos/Folha-de-Aprovação-DISSERTAÇÃO-Modelo5.docx
+++ b/capitulos/Folha-de-Aprovação-DISSERTAÇÃO-Modelo5.docx
@@ -173,21 +173,7 @@
           <w:rFonts w:ascii="Times new roman" w:hAnsi="Times new roman"/>
           <w:color w:val="000000"/>
         </w:rPr>
-        <w:t xml:space="preserve">Florianópolis, </w:t>
-      </w:r>
-      <w:r>
-        <w:rPr>
-          <w:rFonts w:ascii="Times new roman" w:hAnsi="Times new roman"/>
-          <w:color w:val="000000"/>
-        </w:rPr>
-        <w:t>06</w:t>
-      </w:r>
-      <w:r>
-        <w:rPr>
-          <w:rFonts w:ascii="Times new roman" w:hAnsi="Times new roman"/>
-          <w:color w:val="000000"/>
-        </w:rPr>
-        <w:t xml:space="preserve"> de Julho de 2018.</w:t>
+        <w:t>Florianópolis, 06 de Julho de 2018.</w:t>
       </w:r>
     </w:p>
     <w:p>
@@ -453,6 +439,8 @@
           <w:color w:val="000000"/>
         </w:rPr>
       </w:pPr>
+      <w:bookmarkStart w:id="1" w:name="__DdeLink__38_1409823301"/>
+      <w:bookmarkEnd w:id="1"/>
       <w:r>
         <w:rPr>
           <w:rFonts w:ascii="Times new roman" w:hAnsi="Times new roman"/>
@@ -614,7 +602,7 @@
         </w:rPr>
         <w:t xml:space="preserve">Profª. </w:t>
       </w:r>
-      <w:bookmarkStart w:id="1" w:name="__DdeLink__45_329375062"/>
+      <w:bookmarkStart w:id="2" w:name="__DdeLink__45_329375062"/>
       <w:r>
         <w:rPr>
           <w:rFonts w:ascii="Times new roman" w:hAnsi="Times new roman"/>
@@ -624,7 +612,7 @@
         </w:rPr>
         <w:t>Cristina Meinhardt</w:t>
       </w:r>
-      <w:bookmarkEnd w:id="1"/>
+      <w:bookmarkEnd w:id="2"/>
       <w:r>
         <w:rPr>
           <w:rFonts w:ascii="Times new roman" w:hAnsi="Times new roman"/>
@@ -645,7 +633,7 @@
           <w:rFonts w:ascii="Times new roman" w:hAnsi="Times new roman"/>
           <w:color w:val="000000"/>
         </w:rPr>
-        <w:t>Universidade Federal do Rio Grande</w:t>
+        <w:t>Universidade Federal de Santa Catarina</w:t>
       </w:r>
     </w:p>
     <w:p>

</xml_diff>